<commit_message>
Otras instrucciones para quienes no asistieron
</commit_message>
<xml_diff>
--- a/Instrucciones para otros no asistentes.docx
+++ b/Instrucciones para otros no asistentes.docx
@@ -29,302 +29,6 @@
       <w:proofErr w:type="gramEnd"/>
       <w:r>
         <w:t>CC integrante1_ CC integrante2]</w:t>
-      </w:r>
-    </w:p>
-    <w:p>
-      <w:r>
-        <w:t>El archivo debe contener:</w:t>
-      </w:r>
-    </w:p>
-    <w:p>
-      <w:pPr>
-        <w:pStyle w:val="ListParagraph"/>
-        <w:numPr>
-          <w:ilvl w:val="0"/>
-          <w:numId w:val="1"/>
-        </w:numPr>
-      </w:pPr>
-      <w:r>
-        <w:t>L</w:t>
-      </w:r>
-      <w:r>
-        <w:t>as instrucciones suficientes y necesarias para</w:t>
-      </w:r>
-      <w:r>
-        <w:t xml:space="preserve">: </w:t>
-      </w:r>
-    </w:p>
-    <w:p>
-      <w:pPr>
-        <w:pStyle w:val="ListParagraph"/>
-        <w:numPr>
-          <w:ilvl w:val="1"/>
-          <w:numId w:val="1"/>
-        </w:numPr>
-      </w:pPr>
-      <w:r>
-        <w:t xml:space="preserve">Realizar un </w:t>
-      </w:r>
-      <w:proofErr w:type="spellStart"/>
-      <w:r>
-        <w:t>pull</w:t>
-      </w:r>
-      <w:proofErr w:type="spellEnd"/>
-      <w:r>
-        <w:t xml:space="preserve"> </w:t>
-      </w:r>
-      <w:proofErr w:type="spellStart"/>
-      <w:r>
-        <w:t>request</w:t>
-      </w:r>
-      <w:proofErr w:type="spellEnd"/>
-      <w:r>
-        <w:t xml:space="preserve"> al repositorio clonado solicitando agregar el archivo al repositorio</w:t>
-      </w:r>
-    </w:p>
-    <w:p>
-      <w:pPr>
-        <w:pStyle w:val="ListParagraph"/>
-        <w:numPr>
-          <w:ilvl w:val="1"/>
-          <w:numId w:val="1"/>
-        </w:numPr>
-      </w:pPr>
-      <w:r>
-        <w:t xml:space="preserve">Usar Docker </w:t>
-      </w:r>
-      <w:proofErr w:type="gramStart"/>
-      <w:r>
-        <w:t>Hub</w:t>
-      </w:r>
-      <w:proofErr w:type="gramEnd"/>
-      <w:r>
-        <w:t xml:space="preserve"> para descargar una imagen de </w:t>
-      </w:r>
-      <w:proofErr w:type="spellStart"/>
-      <w:r>
-        <w:t>nginx</w:t>
-      </w:r>
-      <w:proofErr w:type="spellEnd"/>
-    </w:p>
-    <w:p>
-      <w:pPr>
-        <w:pStyle w:val="ListParagraph"/>
-        <w:numPr>
-          <w:ilvl w:val="1"/>
-          <w:numId w:val="1"/>
-        </w:numPr>
-      </w:pPr>
-      <w:r>
-        <w:t xml:space="preserve">Instanciar la imagen de </w:t>
-      </w:r>
-      <w:proofErr w:type="spellStart"/>
-      <w:r>
-        <w:t>nginx</w:t>
-      </w:r>
-      <w:proofErr w:type="spellEnd"/>
-      <w:r>
-        <w:t xml:space="preserve"> en un contenedor mapeando el puerto 81 del PC</w:t>
-      </w:r>
-      <w:r>
-        <w:t xml:space="preserve"> y ejecutar el contenedor</w:t>
-      </w:r>
-    </w:p>
-    <w:p>
-      <w:pPr>
-        <w:pStyle w:val="ListParagraph"/>
-        <w:numPr>
-          <w:ilvl w:val="1"/>
-          <w:numId w:val="1"/>
-        </w:numPr>
-      </w:pPr>
-      <w:r>
-        <w:t xml:space="preserve">Generar una nueva imagen a través de un </w:t>
-      </w:r>
-      <w:proofErr w:type="spellStart"/>
-      <w:r>
-        <w:t>Dockerfile</w:t>
-      </w:r>
-      <w:proofErr w:type="spellEnd"/>
-      <w:r>
-        <w:t xml:space="preserve"> que permita correr un servidor </w:t>
-      </w:r>
-      <w:proofErr w:type="spellStart"/>
-      <w:r>
-        <w:t>nginx</w:t>
-      </w:r>
-      <w:proofErr w:type="spellEnd"/>
-      <w:r>
-        <w:t xml:space="preserve"> con un archivo .</w:t>
-      </w:r>
-      <w:proofErr w:type="spellStart"/>
-      <w:r>
-        <w:t>html</w:t>
-      </w:r>
-      <w:proofErr w:type="spellEnd"/>
-      <w:r>
-        <w:t xml:space="preserve"> que </w:t>
-      </w:r>
-      <w:r>
-        <w:t xml:space="preserve">exponga un </w:t>
-      </w:r>
-      <w:proofErr w:type="spellStart"/>
-      <w:r>
-        <w:t>endpoint</w:t>
-      </w:r>
-      <w:proofErr w:type="spellEnd"/>
-      <w:r>
-        <w:t xml:space="preserve"> </w:t>
-      </w:r>
-      <w:r>
-        <w:t>en el que</w:t>
-      </w:r>
-      <w:r>
-        <w:t xml:space="preserve"> se pueda ver un mensaje de agradecimiento</w:t>
-      </w:r>
-    </w:p>
-    <w:p>
-      <w:pPr>
-        <w:pStyle w:val="ListParagraph"/>
-        <w:numPr>
-          <w:ilvl w:val="0"/>
-          <w:numId w:val="1"/>
-        </w:numPr>
-      </w:pPr>
-      <w:r>
-        <w:t>Evidencia de que los pasos anteriores fueron realizados y de que el contenedor se ejecutó correctamente</w:t>
-      </w:r>
-      <w:r>
-        <w:t>, adjuntar l</w:t>
-      </w:r>
-      <w:r>
-        <w:t>os pantallazos</w:t>
-      </w:r>
-    </w:p>
-    <w:p>
-      <w:pPr>
-        <w:pStyle w:val="ListParagraph"/>
-        <w:numPr>
-          <w:ilvl w:val="0"/>
-          <w:numId w:val="1"/>
-        </w:numPr>
-      </w:pPr>
-      <w:r>
-        <w:t xml:space="preserve">Un párrafo argumentativo para: suponga que </w:t>
-      </w:r>
-      <w:r>
-        <w:t xml:space="preserve">debe desplegar </w:t>
-      </w:r>
-      <w:r>
-        <w:t>una página WEB estática, ¿En qu</w:t>
-      </w:r>
-      <w:r>
-        <w:t>é</w:t>
-      </w:r>
-      <w:r>
-        <w:t xml:space="preserve"> nube la publicaría y por qué?</w:t>
-      </w:r>
-      <w:r>
-        <w:t>, sus clientes objetivo están en Antioquía</w:t>
-      </w:r>
-    </w:p>
-    <w:p>
-      <w:pPr>
-        <w:pStyle w:val="ListParagraph"/>
-        <w:numPr>
-          <w:ilvl w:val="0"/>
-          <w:numId w:val="1"/>
-        </w:numPr>
-      </w:pPr>
-      <w:r>
-        <w:t xml:space="preserve">Un párrafo argumentativo para: suponga que debe desplegar una página WEB dinámica, ¿En </w:t>
-      </w:r>
-      <w:r>
-        <w:t>qué</w:t>
-      </w:r>
-      <w:r>
-        <w:t xml:space="preserve"> </w:t>
-      </w:r>
-      <w:r>
-        <w:t>nube</w:t>
-      </w:r>
-      <w:r>
-        <w:t xml:space="preserve"> la publicaría y por qué?, sus clientes objetivo están 60% en Europa y 40% en Sur América.</w:t>
-      </w:r>
-    </w:p>
-    <w:p>
-      <w:pPr>
-        <w:pStyle w:val="ListParagraph"/>
-        <w:numPr>
-          <w:ilvl w:val="0"/>
-          <w:numId w:val="1"/>
-        </w:numPr>
-      </w:pPr>
-      <w:r>
-        <w:t>Argumente: ¿Usaría contenedores para cada uno</w:t>
-      </w:r>
-      <w:r>
-        <w:t xml:space="preserve"> o cualquiera</w:t>
-      </w:r>
-      <w:r>
-        <w:t xml:space="preserve"> de los 2 puntos anteriores?</w:t>
-      </w:r>
-    </w:p>
-    <w:p>
-      <w:pPr>
-        <w:pStyle w:val="ListParagraph"/>
-        <w:numPr>
-          <w:ilvl w:val="0"/>
-          <w:numId w:val="1"/>
-        </w:numPr>
-      </w:pPr>
-      <w:r>
-        <w:t xml:space="preserve">Si la respuesta anterior es si a por lo menos uno de los puntos indique como debe ser “marcada” la imagen para guardarse en el </w:t>
-      </w:r>
-      <w:proofErr w:type="spellStart"/>
-      <w:r>
-        <w:t>registry</w:t>
-      </w:r>
-      <w:proofErr w:type="spellEnd"/>
-      <w:r>
-        <w:t xml:space="preserve"> privado de Digital </w:t>
-      </w:r>
-      <w:proofErr w:type="spellStart"/>
-      <w:r>
-        <w:t>Ocean</w:t>
-      </w:r>
-      <w:proofErr w:type="spellEnd"/>
-      <w:r>
-        <w:t xml:space="preserve"> y como subirla al repositorio.</w:t>
-      </w:r>
-    </w:p>
-    <w:p>
-      <w:pPr>
-        <w:pStyle w:val="ListParagraph"/>
-        <w:numPr>
-          <w:ilvl w:val="0"/>
-          <w:numId w:val="1"/>
-        </w:numPr>
-      </w:pPr>
-      <w:r>
-        <w:t>Argumente: ¿Es una máquina virtual en la nube un servicio de infraestructura o de software?</w:t>
-      </w:r>
-    </w:p>
-    <w:p>
-      <w:pPr>
-        <w:pStyle w:val="ListParagraph"/>
-        <w:numPr>
-          <w:ilvl w:val="0"/>
-          <w:numId w:val="1"/>
-        </w:numPr>
-      </w:pPr>
-      <w:r>
-        <w:t>Argumente: ¿los puntos 3, 4 y 6 que tipo de servicio deberían usar y por qué?</w:t>
-      </w:r>
-    </w:p>
-    <w:p>
-      <w:r>
-        <w:t>El archivo debe ser enviado por correo como máximo 15 minutos entes del cierre de la clase.</w:t>
       </w:r>
     </w:p>
     <w:sectPr>

</xml_diff>